<commit_message>
Docx: corregido bug en el procesamiento de texto que puede encontrarse dentro de un w:hyperlink o w:smartTag, o cualquiera de los otros elementos hijos de posibles de un w:p.
</commit_message>
<xml_diff>
--- a/epubcreator/converters/docx/tests/test_data/hyperlinks.docx
+++ b/epubcreator/converters/docx/tests/test_data/hyperlinks.docx
@@ -21,10 +21,7 @@
     </w:p>
     <w:p>
       <w:r>
-        <w:t xml:space="preserve">Esto es un </w:t>
-      </w:r>
-      <w:r>
-        <w:t xml:space="preserve">párrafo que contiene un </w:t>
+        <w:t xml:space="preserve">Esto es un párrafo que contiene un </w:t>
       </w:r>
       <w:hyperlink w:anchor="_top" w:history="1">
         <w:r>
@@ -34,8 +31,6 @@
           <w:t>hipervínculo al principio</w:t>
         </w:r>
       </w:hyperlink>
-      <w:bookmarkStart w:id="1" w:name="_GoBack"/>
-      <w:bookmarkEnd w:id="1"/>
       <w:r>
         <w:t xml:space="preserve"> del documento.</w:t>
       </w:r>
@@ -44,8 +39,9 @@
       <w:r>
         <w:t>Esto es un párrafo normal.</w:t>
       </w:r>
+      <w:bookmarkStart w:id="1" w:name="_GoBack"/>
+      <w:bookmarkEnd w:id="1"/>
     </w:p>
-    <w:p/>
     <w:sectPr>
       <w:pgSz w:w="12240" w:h="15840"/>
       <w:pgMar w:top="1417" w:right="1701" w:bottom="1417" w:left="1701" w:header="708" w:footer="708" w:gutter="0"/>

</xml_diff>